<commit_message>
Edited Project doc file
</commit_message>
<xml_diff>
--- a/Project.docx
+++ b/Project.docx
@@ -19,27 +19,7 @@
           <w:szCs w:val="28"/>
           <w:lang w:val="en-US"/>
         </w:rPr>
-        <w:t xml:space="preserve">James Bal &amp; </w:t>
-      </w:r>
-      <w:proofErr w:type="spellStart"/>
-      <w:r>
-        <w:rPr>
-          <w:rFonts w:eastAsiaTheme="minorHAnsi"/>
-          <w:sz w:val="28"/>
-          <w:szCs w:val="28"/>
-          <w:lang w:val="en-US"/>
-        </w:rPr>
-        <w:t>Burak</w:t>
-      </w:r>
-      <w:proofErr w:type="spellEnd"/>
-      <w:r>
-        <w:rPr>
-          <w:rFonts w:eastAsiaTheme="minorHAnsi"/>
-          <w:sz w:val="28"/>
-          <w:szCs w:val="28"/>
-          <w:lang w:val="en-US"/>
-        </w:rPr>
-        <w:t xml:space="preserve"> … &amp; Jeffrey Lo-A-Foe</w:t>
+        <w:t>James Bal &amp; Burak … &amp; Jeffrey Lo-A-Foe</w:t>
       </w:r>
     </w:p>
     <w:p>
@@ -65,7 +45,6 @@
           <w:lang w:val="en-US"/>
         </w:rPr>
       </w:pPr>
-      <w:proofErr w:type="spellStart"/>
       <w:r>
         <w:rPr>
           <w:sz w:val="96"/>
@@ -74,7 +53,6 @@
         </w:rPr>
         <w:t>SleutelBarricade</w:t>
       </w:r>
-      <w:proofErr w:type="spellEnd"/>
     </w:p>
     <w:p>
       <w:pPr>
@@ -119,7 +97,6 @@
           <w:szCs w:val="29"/>
         </w:rPr>
       </w:pPr>
-      <w:proofErr w:type="spellStart"/>
       <w:r>
         <w:rPr>
           <w:color w:val="00B0F0"/>
@@ -130,7 +107,6 @@
         <w:lastRenderedPageBreak/>
         <w:t>SleutelBarricade</w:t>
       </w:r>
-      <w:proofErr w:type="spellEnd"/>
       <w:r>
         <w:rPr>
           <w:color w:val="00B0F0"/>
@@ -199,46 +175,16 @@
           <w:szCs w:val="29"/>
           <w:lang w:val="en-US"/>
         </w:rPr>
-        <w:t xml:space="preserve">James Bal &amp; </w:t>
-      </w:r>
-      <w:proofErr w:type="spellStart"/>
+        <w:t xml:space="preserve">James Bal &amp; Burak … </w:t>
+      </w:r>
       <w:r>
         <w:rPr>
           <w:color w:val="000000" w:themeColor="text1"/>
           <w:sz w:val="29"/>
           <w:szCs w:val="29"/>
-          <w:lang w:val="en-US"/>
-        </w:rPr>
-        <w:t>Burak</w:t>
-      </w:r>
-      <w:proofErr w:type="spellEnd"/>
-      <w:r>
-        <w:rPr>
-          <w:color w:val="000000" w:themeColor="text1"/>
-          <w:sz w:val="29"/>
-          <w:szCs w:val="29"/>
-          <w:lang w:val="en-US"/>
-        </w:rPr>
-        <w:t xml:space="preserve"> … </w:t>
-      </w:r>
-      <w:r>
-        <w:rPr>
-          <w:color w:val="000000" w:themeColor="text1"/>
-          <w:sz w:val="29"/>
-          <w:szCs w:val="29"/>
-        </w:rPr>
-        <w:t>&amp; Jeffrey Lo-A-</w:t>
-      </w:r>
-      <w:proofErr w:type="spellStart"/>
-      <w:r>
-        <w:rPr>
-          <w:color w:val="000000" w:themeColor="text1"/>
-          <w:sz w:val="29"/>
-          <w:szCs w:val="29"/>
-        </w:rPr>
-        <w:t>Foe</w:t>
-      </w:r>
-      <w:proofErr w:type="spellEnd"/>
+        </w:rPr>
+        <w:t>&amp; Jeffrey Lo-A-Foe</w:t>
+      </w:r>
     </w:p>
     <w:p>
       <w:pPr>
@@ -400,7 +346,47 @@
           <w:sz w:val="29"/>
           <w:szCs w:val="29"/>
         </w:rPr>
-        <w:t>Dit document is geschreven voor het Project Sleutel Barricade van Periode 3 van Software Engineer Haagse Hogeschool. De Groep bestaande uit 3 leerlingen. Ter begeleiding is onze leraar … .</w:t>
+        <w:t xml:space="preserve">Dit document is geschreven voor het Project </w:t>
+      </w:r>
+      <w:r>
+        <w:rPr>
+          <w:color w:val="000000" w:themeColor="text1"/>
+          <w:sz w:val="29"/>
+          <w:szCs w:val="29"/>
+        </w:rPr>
+        <w:t xml:space="preserve">Sleutel Barricade periode 3 Software Engineer op de </w:t>
+      </w:r>
+      <w:r>
+        <w:rPr>
+          <w:color w:val="000000" w:themeColor="text1"/>
+          <w:sz w:val="29"/>
+          <w:szCs w:val="29"/>
+        </w:rPr>
+        <w:t>Haagse Hogeschool. De Groep bestaande uit 3 leerlingen</w:t>
+      </w:r>
+      <w:r>
+        <w:rPr>
+          <w:color w:val="000000" w:themeColor="text1"/>
+          <w:sz w:val="29"/>
+          <w:szCs w:val="29"/>
+        </w:rPr>
+        <w:t xml:space="preserve"> (Burak, James, Jeffrey)</w:t>
+      </w:r>
+      <w:r>
+        <w:rPr>
+          <w:color w:val="000000" w:themeColor="text1"/>
+          <w:sz w:val="29"/>
+          <w:szCs w:val="29"/>
+        </w:rPr>
+        <w:t>.</w:t>
+      </w:r>
+      <w:r>
+        <w:rPr>
+          <w:color w:val="000000" w:themeColor="text1"/>
+          <w:sz w:val="29"/>
+          <w:szCs w:val="29"/>
+        </w:rPr>
+        <w:t xml:space="preserve"> Aan dit project is een leraar als begeleider aangewezen. Onze begeleider is … .</w:t>
       </w:r>
     </w:p>
     <w:p>
@@ -436,16 +422,589 @@
           </w:r>
         </w:p>
         <w:p>
-          <w:fldSimple w:instr=" TOC \o &quot;1-3&quot; \h \z \u ">
-            <w:r>
-              <w:rPr>
-                <w:b/>
-                <w:bCs/>
-                <w:noProof/>
-              </w:rPr>
-              <w:t>Geen inhoudsopgavegegevens gevonden.</w:t>
-            </w:r>
-          </w:fldSimple>
+          <w:pPr>
+            <w:pStyle w:val="Inhopg1"/>
+            <w:tabs>
+              <w:tab w:val="left" w:pos="660"/>
+              <w:tab w:val="right" w:leader="dot" w:pos="9062"/>
+            </w:tabs>
+            <w:rPr>
+              <w:rFonts w:eastAsiaTheme="minorEastAsia"/>
+              <w:noProof/>
+              <w:lang w:eastAsia="nl-NL"/>
+            </w:rPr>
+          </w:pPr>
+          <w:r>
+            <w:fldChar w:fldCharType="begin"/>
+          </w:r>
+          <w:r>
+            <w:instrText xml:space="preserve"> TOC \o "1-3" \h \z \u </w:instrText>
+          </w:r>
+          <w:r>
+            <w:fldChar w:fldCharType="separate"/>
+          </w:r>
+          <w:hyperlink w:anchor="_Toc509224360" w:history="1">
+            <w:r>
+              <w:rPr>
+                <w:rStyle w:val="Hyperlink"/>
+                <w:noProof/>
+              </w:rPr>
+              <w:t>1.0</w:t>
+            </w:r>
+            <w:r>
+              <w:rPr>
+                <w:rFonts w:eastAsiaTheme="minorEastAsia"/>
+                <w:noProof/>
+                <w:lang w:eastAsia="nl-NL"/>
+              </w:rPr>
+              <w:tab/>
+            </w:r>
+            <w:r>
+              <w:rPr>
+                <w:rStyle w:val="Hyperlink"/>
+                <w:noProof/>
+              </w:rPr>
+              <w:t>Beschrijving van applicatie</w:t>
+            </w:r>
+            <w:r>
+              <w:rPr>
+                <w:noProof/>
+                <w:webHidden/>
+              </w:rPr>
+              <w:tab/>
+            </w:r>
+            <w:r>
+              <w:rPr>
+                <w:noProof/>
+                <w:webHidden/>
+              </w:rPr>
+              <w:fldChar w:fldCharType="begin"/>
+            </w:r>
+            <w:r>
+              <w:rPr>
+                <w:noProof/>
+                <w:webHidden/>
+              </w:rPr>
+              <w:instrText xml:space="preserve"> PAGEREF _Toc509224360 \h </w:instrText>
+            </w:r>
+            <w:r>
+              <w:rPr>
+                <w:noProof/>
+                <w:webHidden/>
+              </w:rPr>
+            </w:r>
+            <w:r>
+              <w:rPr>
+                <w:noProof/>
+                <w:webHidden/>
+              </w:rPr>
+              <w:fldChar w:fldCharType="separate"/>
+            </w:r>
+            <w:r>
+              <w:rPr>
+                <w:noProof/>
+                <w:webHidden/>
+              </w:rPr>
+              <w:t>5</w:t>
+            </w:r>
+            <w:r>
+              <w:rPr>
+                <w:noProof/>
+                <w:webHidden/>
+              </w:rPr>
+              <w:fldChar w:fldCharType="end"/>
+            </w:r>
+          </w:hyperlink>
+        </w:p>
+        <w:p>
+          <w:pPr>
+            <w:pStyle w:val="Inhopg1"/>
+            <w:tabs>
+              <w:tab w:val="left" w:pos="660"/>
+              <w:tab w:val="right" w:leader="dot" w:pos="9062"/>
+            </w:tabs>
+            <w:rPr>
+              <w:rFonts w:eastAsiaTheme="minorEastAsia"/>
+              <w:noProof/>
+              <w:lang w:eastAsia="nl-NL"/>
+            </w:rPr>
+          </w:pPr>
+          <w:hyperlink w:anchor="_Toc509224361" w:history="1">
+            <w:r>
+              <w:rPr>
+                <w:rStyle w:val="Hyperlink"/>
+                <w:noProof/>
+              </w:rPr>
+              <w:t>2.0</w:t>
+            </w:r>
+            <w:r>
+              <w:rPr>
+                <w:rFonts w:eastAsiaTheme="minorEastAsia"/>
+                <w:noProof/>
+                <w:lang w:eastAsia="nl-NL"/>
+              </w:rPr>
+              <w:tab/>
+            </w:r>
+            <w:r>
+              <w:rPr>
+                <w:rStyle w:val="Hyperlink"/>
+                <w:noProof/>
+              </w:rPr>
+              <w:t>Requirements</w:t>
+            </w:r>
+            <w:r>
+              <w:rPr>
+                <w:noProof/>
+                <w:webHidden/>
+              </w:rPr>
+              <w:tab/>
+            </w:r>
+            <w:r>
+              <w:rPr>
+                <w:noProof/>
+                <w:webHidden/>
+              </w:rPr>
+              <w:fldChar w:fldCharType="begin"/>
+            </w:r>
+            <w:r>
+              <w:rPr>
+                <w:noProof/>
+                <w:webHidden/>
+              </w:rPr>
+              <w:instrText xml:space="preserve"> PAGEREF _Toc509224361 \h </w:instrText>
+            </w:r>
+            <w:r>
+              <w:rPr>
+                <w:noProof/>
+                <w:webHidden/>
+              </w:rPr>
+            </w:r>
+            <w:r>
+              <w:rPr>
+                <w:noProof/>
+                <w:webHidden/>
+              </w:rPr>
+              <w:fldChar w:fldCharType="separate"/>
+            </w:r>
+            <w:r>
+              <w:rPr>
+                <w:noProof/>
+                <w:webHidden/>
+              </w:rPr>
+              <w:t>6</w:t>
+            </w:r>
+            <w:r>
+              <w:rPr>
+                <w:noProof/>
+                <w:webHidden/>
+              </w:rPr>
+              <w:fldChar w:fldCharType="end"/>
+            </w:r>
+          </w:hyperlink>
+        </w:p>
+        <w:p>
+          <w:pPr>
+            <w:pStyle w:val="Inhopg1"/>
+            <w:tabs>
+              <w:tab w:val="left" w:pos="660"/>
+              <w:tab w:val="right" w:leader="dot" w:pos="9062"/>
+            </w:tabs>
+            <w:rPr>
+              <w:rFonts w:eastAsiaTheme="minorEastAsia"/>
+              <w:noProof/>
+              <w:lang w:eastAsia="nl-NL"/>
+            </w:rPr>
+          </w:pPr>
+          <w:hyperlink w:anchor="_Toc509224362" w:history="1">
+            <w:r>
+              <w:rPr>
+                <w:rStyle w:val="Hyperlink"/>
+                <w:noProof/>
+              </w:rPr>
+              <w:t>3.0</w:t>
+            </w:r>
+            <w:r>
+              <w:rPr>
+                <w:rFonts w:eastAsiaTheme="minorEastAsia"/>
+                <w:noProof/>
+                <w:lang w:eastAsia="nl-NL"/>
+              </w:rPr>
+              <w:tab/>
+            </w:r>
+            <w:r>
+              <w:rPr>
+                <w:rStyle w:val="Hyperlink"/>
+                <w:noProof/>
+              </w:rPr>
+              <w:t>KlassenDiagrammen</w:t>
+            </w:r>
+            <w:r>
+              <w:rPr>
+                <w:noProof/>
+                <w:webHidden/>
+              </w:rPr>
+              <w:tab/>
+            </w:r>
+            <w:r>
+              <w:rPr>
+                <w:noProof/>
+                <w:webHidden/>
+              </w:rPr>
+              <w:fldChar w:fldCharType="begin"/>
+            </w:r>
+            <w:r>
+              <w:rPr>
+                <w:noProof/>
+                <w:webHidden/>
+              </w:rPr>
+              <w:instrText xml:space="preserve"> PAGEREF _Toc509224362 \h </w:instrText>
+            </w:r>
+            <w:r>
+              <w:rPr>
+                <w:noProof/>
+                <w:webHidden/>
+              </w:rPr>
+            </w:r>
+            <w:r>
+              <w:rPr>
+                <w:noProof/>
+                <w:webHidden/>
+              </w:rPr>
+              <w:fldChar w:fldCharType="separate"/>
+            </w:r>
+            <w:r>
+              <w:rPr>
+                <w:noProof/>
+                <w:webHidden/>
+              </w:rPr>
+              <w:t>7</w:t>
+            </w:r>
+            <w:r>
+              <w:rPr>
+                <w:noProof/>
+                <w:webHidden/>
+              </w:rPr>
+              <w:fldChar w:fldCharType="end"/>
+            </w:r>
+          </w:hyperlink>
+        </w:p>
+        <w:p>
+          <w:pPr>
+            <w:pStyle w:val="Inhopg2"/>
+            <w:tabs>
+              <w:tab w:val="right" w:leader="dot" w:pos="9062"/>
+            </w:tabs>
+            <w:rPr>
+              <w:noProof/>
+            </w:rPr>
+          </w:pPr>
+          <w:hyperlink w:anchor="_Toc509224363" w:history="1">
+            <w:r>
+              <w:rPr>
+                <w:rStyle w:val="Hyperlink"/>
+                <w:noProof/>
+              </w:rPr>
+              <w:t>3.1 Analyse Diagram</w:t>
+            </w:r>
+            <w:r>
+              <w:rPr>
+                <w:noProof/>
+                <w:webHidden/>
+              </w:rPr>
+              <w:tab/>
+            </w:r>
+            <w:r>
+              <w:rPr>
+                <w:noProof/>
+                <w:webHidden/>
+              </w:rPr>
+              <w:fldChar w:fldCharType="begin"/>
+            </w:r>
+            <w:r>
+              <w:rPr>
+                <w:noProof/>
+                <w:webHidden/>
+              </w:rPr>
+              <w:instrText xml:space="preserve"> PAGEREF _Toc509224363 \h </w:instrText>
+            </w:r>
+            <w:r>
+              <w:rPr>
+                <w:noProof/>
+                <w:webHidden/>
+              </w:rPr>
+            </w:r>
+            <w:r>
+              <w:rPr>
+                <w:noProof/>
+                <w:webHidden/>
+              </w:rPr>
+              <w:fldChar w:fldCharType="separate"/>
+            </w:r>
+            <w:r>
+              <w:rPr>
+                <w:noProof/>
+                <w:webHidden/>
+              </w:rPr>
+              <w:t>7</w:t>
+            </w:r>
+            <w:r>
+              <w:rPr>
+                <w:noProof/>
+                <w:webHidden/>
+              </w:rPr>
+              <w:fldChar w:fldCharType="end"/>
+            </w:r>
+          </w:hyperlink>
+        </w:p>
+        <w:p>
+          <w:pPr>
+            <w:pStyle w:val="Inhopg2"/>
+            <w:tabs>
+              <w:tab w:val="right" w:leader="dot" w:pos="9062"/>
+            </w:tabs>
+            <w:rPr>
+              <w:noProof/>
+            </w:rPr>
+          </w:pPr>
+          <w:hyperlink w:anchor="_Toc509224364" w:history="1">
+            <w:r>
+              <w:rPr>
+                <w:rStyle w:val="Hyperlink"/>
+                <w:noProof/>
+              </w:rPr>
+              <w:t>3.2 Design Diagram</w:t>
+            </w:r>
+            <w:r>
+              <w:rPr>
+                <w:noProof/>
+                <w:webHidden/>
+              </w:rPr>
+              <w:tab/>
+            </w:r>
+            <w:r>
+              <w:rPr>
+                <w:noProof/>
+                <w:webHidden/>
+              </w:rPr>
+              <w:fldChar w:fldCharType="begin"/>
+            </w:r>
+            <w:r>
+              <w:rPr>
+                <w:noProof/>
+                <w:webHidden/>
+              </w:rPr>
+              <w:instrText xml:space="preserve"> PAGEREF _Toc509224364 \h </w:instrText>
+            </w:r>
+            <w:r>
+              <w:rPr>
+                <w:noProof/>
+                <w:webHidden/>
+              </w:rPr>
+            </w:r>
+            <w:r>
+              <w:rPr>
+                <w:noProof/>
+                <w:webHidden/>
+              </w:rPr>
+              <w:fldChar w:fldCharType="separate"/>
+            </w:r>
+            <w:r>
+              <w:rPr>
+                <w:noProof/>
+                <w:webHidden/>
+              </w:rPr>
+              <w:t>7</w:t>
+            </w:r>
+            <w:r>
+              <w:rPr>
+                <w:noProof/>
+                <w:webHidden/>
+              </w:rPr>
+              <w:fldChar w:fldCharType="end"/>
+            </w:r>
+          </w:hyperlink>
+        </w:p>
+        <w:p>
+          <w:pPr>
+            <w:pStyle w:val="Inhopg1"/>
+            <w:tabs>
+              <w:tab w:val="left" w:pos="660"/>
+              <w:tab w:val="right" w:leader="dot" w:pos="9062"/>
+            </w:tabs>
+            <w:rPr>
+              <w:rFonts w:eastAsiaTheme="minorEastAsia"/>
+              <w:noProof/>
+              <w:lang w:eastAsia="nl-NL"/>
+            </w:rPr>
+          </w:pPr>
+          <w:hyperlink w:anchor="_Toc509224365" w:history="1">
+            <w:r>
+              <w:rPr>
+                <w:rStyle w:val="Hyperlink"/>
+                <w:noProof/>
+              </w:rPr>
+              <w:t>4.0</w:t>
+            </w:r>
+            <w:r>
+              <w:rPr>
+                <w:rFonts w:eastAsiaTheme="minorEastAsia"/>
+                <w:noProof/>
+                <w:lang w:eastAsia="nl-NL"/>
+              </w:rPr>
+              <w:tab/>
+            </w:r>
+            <w:r>
+              <w:rPr>
+                <w:rStyle w:val="Hyperlink"/>
+                <w:noProof/>
+              </w:rPr>
+              <w:t>Testen</w:t>
+            </w:r>
+            <w:r>
+              <w:rPr>
+                <w:noProof/>
+                <w:webHidden/>
+              </w:rPr>
+              <w:tab/>
+            </w:r>
+            <w:r>
+              <w:rPr>
+                <w:noProof/>
+                <w:webHidden/>
+              </w:rPr>
+              <w:fldChar w:fldCharType="begin"/>
+            </w:r>
+            <w:r>
+              <w:rPr>
+                <w:noProof/>
+                <w:webHidden/>
+              </w:rPr>
+              <w:instrText xml:space="preserve"> PAGEREF _Toc509224365 \h </w:instrText>
+            </w:r>
+            <w:r>
+              <w:rPr>
+                <w:noProof/>
+                <w:webHidden/>
+              </w:rPr>
+            </w:r>
+            <w:r>
+              <w:rPr>
+                <w:noProof/>
+                <w:webHidden/>
+              </w:rPr>
+              <w:fldChar w:fldCharType="separate"/>
+            </w:r>
+            <w:r>
+              <w:rPr>
+                <w:noProof/>
+                <w:webHidden/>
+              </w:rPr>
+              <w:t>8</w:t>
+            </w:r>
+            <w:r>
+              <w:rPr>
+                <w:noProof/>
+                <w:webHidden/>
+              </w:rPr>
+              <w:fldChar w:fldCharType="end"/>
+            </w:r>
+          </w:hyperlink>
+        </w:p>
+        <w:p>
+          <w:pPr>
+            <w:pStyle w:val="Inhopg1"/>
+            <w:tabs>
+              <w:tab w:val="left" w:pos="660"/>
+              <w:tab w:val="right" w:leader="dot" w:pos="9062"/>
+            </w:tabs>
+            <w:rPr>
+              <w:rFonts w:eastAsiaTheme="minorEastAsia"/>
+              <w:noProof/>
+              <w:lang w:eastAsia="nl-NL"/>
+            </w:rPr>
+          </w:pPr>
+          <w:hyperlink w:anchor="_Toc509224366" w:history="1">
+            <w:r>
+              <w:rPr>
+                <w:rStyle w:val="Hyperlink"/>
+                <w:noProof/>
+              </w:rPr>
+              <w:t>5.0</w:t>
+            </w:r>
+            <w:r>
+              <w:rPr>
+                <w:rFonts w:eastAsiaTheme="minorEastAsia"/>
+                <w:noProof/>
+                <w:lang w:eastAsia="nl-NL"/>
+              </w:rPr>
+              <w:tab/>
+            </w:r>
+            <w:r>
+              <w:rPr>
+                <w:rStyle w:val="Hyperlink"/>
+                <w:noProof/>
+              </w:rPr>
+              <w:t>Uitbreidingen</w:t>
+            </w:r>
+            <w:r>
+              <w:rPr>
+                <w:noProof/>
+                <w:webHidden/>
+              </w:rPr>
+              <w:tab/>
+            </w:r>
+            <w:r>
+              <w:rPr>
+                <w:noProof/>
+                <w:webHidden/>
+              </w:rPr>
+              <w:fldChar w:fldCharType="begin"/>
+            </w:r>
+            <w:r>
+              <w:rPr>
+                <w:noProof/>
+                <w:webHidden/>
+              </w:rPr>
+              <w:instrText xml:space="preserve"> PAGEREF _Toc509224366 \h </w:instrText>
+            </w:r>
+            <w:r>
+              <w:rPr>
+                <w:noProof/>
+                <w:webHidden/>
+              </w:rPr>
+            </w:r>
+            <w:r>
+              <w:rPr>
+                <w:noProof/>
+                <w:webHidden/>
+              </w:rPr>
+              <w:fldChar w:fldCharType="separate"/>
+            </w:r>
+            <w:r>
+              <w:rPr>
+                <w:noProof/>
+                <w:webHidden/>
+              </w:rPr>
+              <w:t>9</w:t>
+            </w:r>
+            <w:r>
+              <w:rPr>
+                <w:noProof/>
+                <w:webHidden/>
+              </w:rPr>
+              <w:fldChar w:fldCharType="end"/>
+            </w:r>
+          </w:hyperlink>
+        </w:p>
+        <w:p>
+          <w:r>
+            <w:rPr>
+              <w:b/>
+              <w:bCs/>
+              <w:noProof/>
+            </w:rPr>
+            <w:fldChar w:fldCharType="end"/>
+          </w:r>
         </w:p>
       </w:sdtContent>
     </w:sdt>
@@ -474,15 +1033,41 @@
           <w:numId w:val="1"/>
         </w:numPr>
       </w:pPr>
+      <w:bookmarkStart w:id="0" w:name="_Toc509224360"/>
       <w:r>
         <w:lastRenderedPageBreak/>
         <w:t>Beschrijving van applicatie</w:t>
       </w:r>
+      <w:bookmarkEnd w:id="0"/>
     </w:p>
     <w:p/>
     <w:p>
       <w:r>
-        <w:t>De applicatie wordt gemaakt in de programmataal Java. De applicatie is een spel waarbij het speelveld uit een vierkante vak bestaat. De bedoeling van het spel is dat de speler moet lopen naar het eindveld. Het doolhof bestaat uit muren barricades. De speler moet sleutels verzamelen maar er kan maar 1 in de zak zitten van de speler. Bij het passen van de verkeerde sleutel komt er een melding.</w:t>
+        <w:t>De applicatie wordt gemaakt in de programmataal Java. De applicatie is een spel waarbij het speelveld uit een vierkante vak bestaat. De bedoeling van het spel is dat de speler moet lopen naar het eindveld. Het doolhof bestaat uit muren barricades. De speler moet</w:t>
+      </w:r>
+      <w:r>
+        <w:t xml:space="preserve"> hierbij</w:t>
+      </w:r>
+      <w:r>
+        <w:t xml:space="preserve"> sleutels verzamelen maa</w:t>
+      </w:r>
+      <w:r>
+        <w:t>r er kan maar 1 sleutel in de zak</w:t>
+      </w:r>
+      <w:r>
+        <w:t xml:space="preserve"> van de speler</w:t>
+      </w:r>
+      <w:r>
+        <w:t xml:space="preserve"> zitten</w:t>
+      </w:r>
+      <w:r>
+        <w:t xml:space="preserve">. Bij het passen van de verkeerde sleutel </w:t>
+      </w:r>
+      <w:r>
+        <w:t>krijgt de speler een melding</w:t>
+      </w:r>
+      <w:r>
+        <w:t>.</w:t>
       </w:r>
     </w:p>
     <w:p>
@@ -498,14 +1083,20 @@
           <w:numId w:val="1"/>
         </w:numPr>
       </w:pPr>
-      <w:proofErr w:type="spellStart"/>
+      <w:bookmarkStart w:id="1" w:name="_Toc509224361"/>
       <w:r>
         <w:lastRenderedPageBreak/>
         <w:t>Requirements</w:t>
       </w:r>
-      <w:proofErr w:type="spellEnd"/>
-    </w:p>
-    <w:p>
+      <w:bookmarkEnd w:id="1"/>
+    </w:p>
+    <w:p>
+      <w:r>
+        <w:t>Bij het maken van het spel zijn een aantal eisen (Requirements) vast gesteld. Deze requirements zijn een must have tenzij aangegeven.</w:t>
+      </w:r>
+      <w:r>
+        <w:br/>
+      </w:r>
       <w:r>
         <w:t>Het spel moet aan de volgende eisen voldaan worden.</w:t>
       </w:r>
@@ -519,7 +1110,16 @@
         </w:numPr>
       </w:pPr>
       <w:r>
-        <w:t>Het speelveld uit een vierkant vlak</w:t>
+        <w:t xml:space="preserve">Het speelveld </w:t>
+      </w:r>
+      <w:r>
+        <w:t xml:space="preserve">bestaat </w:t>
+      </w:r>
+      <w:r>
+        <w:t>uit een vierkant vlak</w:t>
+      </w:r>
+      <w:r>
+        <w:t>.</w:t>
       </w:r>
     </w:p>
     <w:p>
@@ -543,7 +1143,19 @@
         </w:numPr>
       </w:pPr>
       <w:r>
-        <w:t>Barricade kan je openen met een passende sleutel.</w:t>
+        <w:t>De b</w:t>
+      </w:r>
+      <w:r>
+        <w:t>arricade</w:t>
+      </w:r>
+      <w:r>
+        <w:t>s</w:t>
+      </w:r>
+      <w:r>
+        <w:t xml:space="preserve"> kan je openen met een passende sleutel.</w:t>
+      </w:r>
+      <w:r>
+        <w:t xml:space="preserve"> (De juiste combinaties word met een pin bepaald)</w:t>
       </w:r>
     </w:p>
     <w:p>
@@ -557,6 +1169,9 @@
       <w:r>
         <w:t>De speler kan een sleutel van de doolhof oppakken</w:t>
       </w:r>
+      <w:r>
+        <w:t>.</w:t>
+      </w:r>
     </w:p>
     <w:p>
       <w:pPr>
@@ -569,6 +1184,9 @@
       <w:r>
         <w:t>De speler kan een sleutel meerdere keren gebruiken</w:t>
       </w:r>
+      <w:r>
+        <w:t>.</w:t>
+      </w:r>
     </w:p>
     <w:p>
       <w:pPr>
@@ -581,6 +1199,9 @@
       <w:r>
         <w:t>De speler kan maar 1 sleutel in zijn ‘zak’ hebben</w:t>
       </w:r>
+      <w:r>
+        <w:t>.</w:t>
+      </w:r>
     </w:p>
     <w:p>
       <w:pPr>
@@ -593,6 +1214,9 @@
       <w:r>
         <w:t>Bij het oprapen van een sleutel verdwijnt de sleutel uit de doolhof</w:t>
       </w:r>
+      <w:r>
+        <w:t>.</w:t>
+      </w:r>
     </w:p>
     <w:p>
       <w:pPr>
@@ -641,6 +1265,9 @@
       <w:r>
         <w:t>De speler kunt zich verplaatsen door de pijltjestoetsen</w:t>
       </w:r>
+      <w:r>
+        <w:t>.</w:t>
+      </w:r>
     </w:p>
     <w:p>
       <w:pPr>
@@ -653,6 +1280,9 @@
       <w:r>
         <w:t>Mogelijkheid om het spel halverwege opnieuw te starten</w:t>
       </w:r>
+      <w:r>
+        <w:t>.</w:t>
+      </w:r>
     </w:p>
     <w:p>
       <w:pPr>
@@ -665,6 +1295,9 @@
       <w:r>
         <w:t>Het spel moet geschikt zijn om mogelijke updates te implementeren</w:t>
       </w:r>
+      <w:r>
+        <w:t>.</w:t>
+      </w:r>
     </w:p>
     <w:p>
       <w:pPr>
@@ -677,6 +1310,9 @@
       <w:r>
         <w:t>Een melding als de speler klaar is met het spel</w:t>
       </w:r>
+      <w:r>
+        <w:t>.</w:t>
+      </w:r>
     </w:p>
     <w:p>
       <w:pPr>
@@ -689,6 +1325,9 @@
       <w:r>
         <w:t>Moeilijk graad verschillen</w:t>
       </w:r>
+      <w:r>
+        <w:t>.</w:t>
+      </w:r>
     </w:p>
     <w:p>
       <w:pPr>
@@ -701,6 +1340,9 @@
       <w:r>
         <w:t>Geen plagiaat</w:t>
       </w:r>
+      <w:r>
+        <w:t>.</w:t>
+      </w:r>
     </w:p>
     <w:p>
       <w:pPr>
@@ -713,6 +1355,9 @@
       <w:r>
         <w:t>Programmeer taal Java</w:t>
       </w:r>
+      <w:r>
+        <w:t>.</w:t>
+      </w:r>
     </w:p>
     <w:p>
       <w:pPr>
@@ -723,24 +1368,327 @@
         </w:numPr>
       </w:pPr>
       <w:r>
-        <w:t>Commentaar in de code.</w:t>
-      </w:r>
-    </w:p>
-    <w:p>
-      <w:bookmarkStart w:id="0" w:name="_GoBack"/>
-      <w:bookmarkEnd w:id="0"/>
+        <w:t>De UI word met Java swing geprogrammeerd.</w:t>
+      </w:r>
+    </w:p>
+    <w:p>
+      <w:pPr>
+        <w:pStyle w:val="Lijstalinea"/>
+        <w:numPr>
+          <w:ilvl w:val="0"/>
+          <w:numId w:val="2"/>
+        </w:numPr>
+      </w:pPr>
+      <w:r>
+        <w:t>Er word voldoende c</w:t>
+      </w:r>
+      <w:r>
+        <w:t>ommentaar in de code</w:t>
+      </w:r>
+      <w:r>
+        <w:t xml:space="preserve"> geplaatst</w:t>
+      </w:r>
+      <w:r>
+        <w:t>.</w:t>
+      </w:r>
+    </w:p>
+    <w:p>
       <w:r>
         <w:br w:type="page"/>
       </w:r>
     </w:p>
     <w:p>
       <w:pPr>
+        <w:pStyle w:val="Kop1"/>
+        <w:numPr>
+          <w:ilvl w:val="0"/>
+          <w:numId w:val="1"/>
+        </w:numPr>
+      </w:pPr>
+      <w:bookmarkStart w:id="2" w:name="_Toc508970567"/>
+      <w:bookmarkStart w:id="3" w:name="_Toc509224362"/>
+      <w:r>
+        <w:lastRenderedPageBreak/>
+        <w:t>KlassenDiagrammen</w:t>
+      </w:r>
+      <w:bookmarkEnd w:id="2"/>
+      <w:bookmarkEnd w:id="3"/>
+    </w:p>
+    <w:p>
+      <w:r>
+        <w:t>In dit hoofdstuk worden de klassendiagrammen weergegeven met de uitleg van de keuzes die er gemaakt zijn.</w:t>
+      </w:r>
+    </w:p>
+    <w:p>
+      <w:pPr>
+        <w:pStyle w:val="Kop2"/>
+      </w:pPr>
+    </w:p>
+    <w:p>
+      <w:pPr>
+        <w:pStyle w:val="Kop2"/>
+      </w:pPr>
+      <w:bookmarkStart w:id="4" w:name="_Toc508970568"/>
+      <w:bookmarkStart w:id="5" w:name="_Toc509224363"/>
+      <w:r>
+        <w:t>3.1 Analyse Diagram</w:t>
+      </w:r>
+      <w:bookmarkEnd w:id="4"/>
+      <w:bookmarkEnd w:id="5"/>
+    </w:p>
+    <w:p/>
+    <w:p>
+      <w:pPr>
+        <w:pStyle w:val="Kop2"/>
+      </w:pPr>
+    </w:p>
+    <w:p>
+      <w:pPr>
+        <w:pStyle w:val="Kop2"/>
+      </w:pPr>
+      <w:bookmarkStart w:id="6" w:name="_Toc508970569"/>
+      <w:bookmarkStart w:id="7" w:name="_Toc509224364"/>
+      <w:r>
+        <w:t>3.2 Design Diagram</w:t>
+      </w:r>
+      <w:bookmarkEnd w:id="6"/>
+      <w:bookmarkEnd w:id="7"/>
+    </w:p>
+    <w:p/>
+    <w:p>
+      <w:r>
+        <w:br w:type="page"/>
+      </w:r>
+    </w:p>
+    <w:p>
+      <w:pPr>
+        <w:pStyle w:val="Kop1"/>
+        <w:numPr>
+          <w:ilvl w:val="0"/>
+          <w:numId w:val="1"/>
+        </w:numPr>
+      </w:pPr>
+      <w:bookmarkStart w:id="8" w:name="_Toc508970570"/>
+      <w:r>
+        <w:lastRenderedPageBreak/>
+        <w:t xml:space="preserve"> </w:t>
+      </w:r>
+      <w:bookmarkStart w:id="9" w:name="_Toc509224365"/>
+      <w:r>
+        <w:t>Testen</w:t>
+      </w:r>
+      <w:bookmarkEnd w:id="8"/>
+      <w:bookmarkEnd w:id="9"/>
+    </w:p>
+    <w:p>
+      <w:r>
+        <w:t xml:space="preserve">In </w:t>
+      </w:r>
+      <w:r>
+        <w:t>het</w:t>
+      </w:r>
+      <w:r>
+        <w:t xml:space="preserve"> volgende hoofdstuk worden </w:t>
+      </w:r>
+      <w:r>
+        <w:t xml:space="preserve">een aantal mock-up </w:t>
+      </w:r>
+      <w:r>
+        <w:t xml:space="preserve">schermen getoond waarin de JUnitTesten zijn uitgevoerd. </w:t>
+      </w:r>
+      <w:bookmarkStart w:id="10" w:name="_GoBack"/>
+      <w:bookmarkEnd w:id="10"/>
+      <w:r>
+        <w:t>Er worden hierbij word er ook beschreven wat de geplande testen en bevindingen zijn en waarom de decision coverage bereikt is.</w:t>
+      </w:r>
+    </w:p>
+    <w:p>
+      <w:r>
+        <w:br w:type="page"/>
+      </w:r>
+    </w:p>
+    <w:p>
+      <w:pPr>
+        <w:pStyle w:val="Kop1"/>
+        <w:numPr>
+          <w:ilvl w:val="0"/>
+          <w:numId w:val="1"/>
+        </w:numPr>
+      </w:pPr>
+      <w:bookmarkStart w:id="11" w:name="_Toc508970571"/>
+      <w:bookmarkStart w:id="12" w:name="_Toc509224366"/>
+      <w:r>
+        <w:lastRenderedPageBreak/>
+        <w:t>Uitbreidingen</w:t>
+      </w:r>
+      <w:bookmarkEnd w:id="11"/>
+      <w:bookmarkEnd w:id="12"/>
+    </w:p>
+    <w:p>
+      <w:pPr>
         <w:ind w:left="360"/>
       </w:pPr>
       <w:r>
-        <w:lastRenderedPageBreak/>
-        <w:t xml:space="preserve">3.0 </w:t>
-      </w:r>
+        <w:t xml:space="preserve">In de volgende hoofdstuk worden uitbreidingen opgeschreven. De uitbreidingen word in de volgende volgorde opgeschreven: De uitbreiding, Uitbreiding uitgelegd, Datum van </w:t>
+      </w:r>
+      <w:r>
+        <w:t>uitbreiding.</w:t>
+      </w:r>
+    </w:p>
+    <w:p>
+      <w:pPr>
+        <w:ind w:left="360"/>
+      </w:pPr>
+    </w:p>
+    <w:tbl>
+      <w:tblPr>
+        <w:tblStyle w:val="Tabelraster"/>
+        <w:tblW w:w="0" w:type="auto"/>
+        <w:tblInd w:w="360" w:type="dxa"/>
+        <w:tblLook w:val="04A0" w:firstRow="1" w:lastRow="0" w:firstColumn="1" w:lastColumn="0" w:noHBand="0" w:noVBand="1"/>
+      </w:tblPr>
+      <w:tblGrid>
+        <w:gridCol w:w="2988"/>
+        <w:gridCol w:w="2968"/>
+        <w:gridCol w:w="2972"/>
+      </w:tblGrid>
+      <w:tr>
+        <w:tc>
+          <w:tcPr>
+            <w:tcW w:w="3070" w:type="dxa"/>
+          </w:tcPr>
+          <w:p>
+            <w:r>
+              <w:t>Uitbreiding</w:t>
+            </w:r>
+          </w:p>
+        </w:tc>
+        <w:tc>
+          <w:tcPr>
+            <w:tcW w:w="3071" w:type="dxa"/>
+          </w:tcPr>
+          <w:p>
+            <w:r>
+              <w:t>Uitleg</w:t>
+            </w:r>
+          </w:p>
+        </w:tc>
+        <w:tc>
+          <w:tcPr>
+            <w:tcW w:w="3071" w:type="dxa"/>
+          </w:tcPr>
+          <w:p>
+            <w:r>
+              <w:t>Datum</w:t>
+            </w:r>
+          </w:p>
+        </w:tc>
+      </w:tr>
+      <w:tr>
+        <w:tc>
+          <w:tcPr>
+            <w:tcW w:w="3070" w:type="dxa"/>
+          </w:tcPr>
+          <w:p/>
+        </w:tc>
+        <w:tc>
+          <w:tcPr>
+            <w:tcW w:w="3071" w:type="dxa"/>
+          </w:tcPr>
+          <w:p/>
+        </w:tc>
+        <w:tc>
+          <w:tcPr>
+            <w:tcW w:w="3071" w:type="dxa"/>
+          </w:tcPr>
+          <w:p/>
+        </w:tc>
+      </w:tr>
+      <w:tr>
+        <w:tc>
+          <w:tcPr>
+            <w:tcW w:w="3070" w:type="dxa"/>
+          </w:tcPr>
+          <w:p/>
+        </w:tc>
+        <w:tc>
+          <w:tcPr>
+            <w:tcW w:w="3071" w:type="dxa"/>
+          </w:tcPr>
+          <w:p/>
+        </w:tc>
+        <w:tc>
+          <w:tcPr>
+            <w:tcW w:w="3071" w:type="dxa"/>
+          </w:tcPr>
+          <w:p/>
+        </w:tc>
+      </w:tr>
+      <w:tr>
+        <w:tc>
+          <w:tcPr>
+            <w:tcW w:w="3070" w:type="dxa"/>
+          </w:tcPr>
+          <w:p/>
+        </w:tc>
+        <w:tc>
+          <w:tcPr>
+            <w:tcW w:w="3071" w:type="dxa"/>
+          </w:tcPr>
+          <w:p/>
+        </w:tc>
+        <w:tc>
+          <w:tcPr>
+            <w:tcW w:w="3071" w:type="dxa"/>
+          </w:tcPr>
+          <w:p/>
+        </w:tc>
+      </w:tr>
+      <w:tr>
+        <w:tc>
+          <w:tcPr>
+            <w:tcW w:w="3070" w:type="dxa"/>
+          </w:tcPr>
+          <w:p/>
+        </w:tc>
+        <w:tc>
+          <w:tcPr>
+            <w:tcW w:w="3071" w:type="dxa"/>
+          </w:tcPr>
+          <w:p/>
+        </w:tc>
+        <w:tc>
+          <w:tcPr>
+            <w:tcW w:w="3071" w:type="dxa"/>
+          </w:tcPr>
+          <w:p/>
+        </w:tc>
+      </w:tr>
+      <w:tr>
+        <w:tc>
+          <w:tcPr>
+            <w:tcW w:w="3070" w:type="dxa"/>
+          </w:tcPr>
+          <w:p/>
+        </w:tc>
+        <w:tc>
+          <w:tcPr>
+            <w:tcW w:w="3071" w:type="dxa"/>
+          </w:tcPr>
+          <w:p/>
+        </w:tc>
+        <w:tc>
+          <w:tcPr>
+            <w:tcW w:w="3071" w:type="dxa"/>
+          </w:tcPr>
+          <w:p/>
+        </w:tc>
+      </w:tr>
+    </w:tbl>
+    <w:p>
+      <w:pPr>
+        <w:ind w:left="360"/>
+      </w:pPr>
     </w:p>
     <w:sectPr>
       <w:pgSz w:w="11906" w:h="16838"/>
@@ -1349,6 +2297,61 @@
       <w:contextualSpacing/>
     </w:pPr>
   </w:style>
+  <w:style w:type="paragraph" w:styleId="Inhopg1">
+    <w:name w:val="toc 1"/>
+    <w:basedOn w:val="Standaard"/>
+    <w:next w:val="Standaard"/>
+    <w:autoRedefine/>
+    <w:uiPriority w:val="39"/>
+    <w:unhideWhenUsed/>
+    <w:rsid w:val="00073EEA"/>
+    <w:pPr>
+      <w:spacing w:after="100"/>
+    </w:pPr>
+  </w:style>
+  <w:style w:type="character" w:styleId="Hyperlink">
+    <w:name w:val="Hyperlink"/>
+    <w:basedOn w:val="Standaardalinea-lettertype"/>
+    <w:uiPriority w:val="99"/>
+    <w:unhideWhenUsed/>
+    <w:rsid w:val="00073EEA"/>
+    <w:rPr>
+      <w:color w:val="0000FF" w:themeColor="hyperlink"/>
+      <w:u w:val="single"/>
+    </w:rPr>
+  </w:style>
+  <w:style w:type="paragraph" w:styleId="Inhopg2">
+    <w:name w:val="toc 2"/>
+    <w:basedOn w:val="Standaard"/>
+    <w:next w:val="Standaard"/>
+    <w:autoRedefine/>
+    <w:uiPriority w:val="39"/>
+    <w:unhideWhenUsed/>
+    <w:rsid w:val="002C6711"/>
+    <w:pPr>
+      <w:spacing w:after="100"/>
+      <w:ind w:left="220"/>
+    </w:pPr>
+  </w:style>
+  <w:style w:type="table" w:styleId="Tabelraster">
+    <w:name w:val="Table Grid"/>
+    <w:basedOn w:val="Standaardtabel"/>
+    <w:uiPriority w:val="59"/>
+    <w:rsid w:val="00170EAE"/>
+    <w:pPr>
+      <w:spacing w:after="0" w:line="240" w:lineRule="auto"/>
+    </w:pPr>
+    <w:tblPr>
+      <w:tblBorders>
+        <w:top w:val="single" w:sz="4" w:space="0" w:color="auto"/>
+        <w:left w:val="single" w:sz="4" w:space="0" w:color="auto"/>
+        <w:bottom w:val="single" w:sz="4" w:space="0" w:color="auto"/>
+        <w:right w:val="single" w:sz="4" w:space="0" w:color="auto"/>
+        <w:insideH w:val="single" w:sz="4" w:space="0" w:color="auto"/>
+        <w:insideV w:val="single" w:sz="4" w:space="0" w:color="auto"/>
+      </w:tblBorders>
+    </w:tblPr>
+  </w:style>
 </w:styles>
 </file>
 
@@ -1711,6 +2714,61 @@
       <w:ind w:left="720"/>
       <w:contextualSpacing/>
     </w:pPr>
+  </w:style>
+  <w:style w:type="paragraph" w:styleId="Inhopg1">
+    <w:name w:val="toc 1"/>
+    <w:basedOn w:val="Standaard"/>
+    <w:next w:val="Standaard"/>
+    <w:autoRedefine/>
+    <w:uiPriority w:val="39"/>
+    <w:unhideWhenUsed/>
+    <w:rsid w:val="00073EEA"/>
+    <w:pPr>
+      <w:spacing w:after="100"/>
+    </w:pPr>
+  </w:style>
+  <w:style w:type="character" w:styleId="Hyperlink">
+    <w:name w:val="Hyperlink"/>
+    <w:basedOn w:val="Standaardalinea-lettertype"/>
+    <w:uiPriority w:val="99"/>
+    <w:unhideWhenUsed/>
+    <w:rsid w:val="00073EEA"/>
+    <w:rPr>
+      <w:color w:val="0000FF" w:themeColor="hyperlink"/>
+      <w:u w:val="single"/>
+    </w:rPr>
+  </w:style>
+  <w:style w:type="paragraph" w:styleId="Inhopg2">
+    <w:name w:val="toc 2"/>
+    <w:basedOn w:val="Standaard"/>
+    <w:next w:val="Standaard"/>
+    <w:autoRedefine/>
+    <w:uiPriority w:val="39"/>
+    <w:unhideWhenUsed/>
+    <w:rsid w:val="002C6711"/>
+    <w:pPr>
+      <w:spacing w:after="100"/>
+      <w:ind w:left="220"/>
+    </w:pPr>
+  </w:style>
+  <w:style w:type="table" w:styleId="Tabelraster">
+    <w:name w:val="Table Grid"/>
+    <w:basedOn w:val="Standaardtabel"/>
+    <w:uiPriority w:val="59"/>
+    <w:rsid w:val="00170EAE"/>
+    <w:pPr>
+      <w:spacing w:after="0" w:line="240" w:lineRule="auto"/>
+    </w:pPr>
+    <w:tblPr>
+      <w:tblBorders>
+        <w:top w:val="single" w:sz="4" w:space="0" w:color="auto"/>
+        <w:left w:val="single" w:sz="4" w:space="0" w:color="auto"/>
+        <w:bottom w:val="single" w:sz="4" w:space="0" w:color="auto"/>
+        <w:right w:val="single" w:sz="4" w:space="0" w:color="auto"/>
+        <w:insideH w:val="single" w:sz="4" w:space="0" w:color="auto"/>
+        <w:insideV w:val="single" w:sz="4" w:space="0" w:color="auto"/>
+      </w:tblBorders>
+    </w:tblPr>
   </w:style>
 </w:styles>
 </file>
@@ -2005,7 +3063,7 @@
 </file>
 
 <file path=customXml/itemProps1.xml><?xml version="1.0" encoding="utf-8"?>
-<ds:datastoreItem xmlns:ds="http://schemas.openxmlformats.org/officeDocument/2006/customXml" ds:itemID="{E921F32C-E185-4DA5-A156-36262689F7EF}">
+<ds:datastoreItem xmlns:ds="http://schemas.openxmlformats.org/officeDocument/2006/customXml" ds:itemID="{1EA9E796-3823-4528-B491-5DB3749B8DE6}">
   <ds:schemaRefs>
     <ds:schemaRef ds:uri="http://schemas.openxmlformats.org/officeDocument/2006/bibliography"/>
   </ds:schemaRefs>

</xml_diff>